<commit_message>
Updated resume ranking system with new features
</commit_message>
<xml_diff>
--- a/AICTE_Internship_2024_Project_Report_Template.docx
+++ b/AICTE_Internship_2024_Project_Report_Template.docx
@@ -534,7 +534,27 @@
           <w:szCs w:val="24"/>
           <w:lang w:val="en-IN"/>
         </w:rPr>
-        <w:t xml:space="preserve">My profound thanks goes out to everyone who helped and advised me along the course of finishing this project. First and foremost, I want to express my gratitude to </w:t>
+        <w:t xml:space="preserve">My profound thanks </w:t>
+      </w:r>
+      <w:proofErr w:type="gramStart"/>
+      <w:r>
+        <w:rPr>
+          <w:rFonts w:ascii="Times New Roman" w:hAnsi="Times New Roman"/>
+          <w:sz w:val="24"/>
+          <w:szCs w:val="24"/>
+          <w:lang w:val="en-IN"/>
+        </w:rPr>
+        <w:t>goes</w:t>
+      </w:r>
+      <w:proofErr w:type="gramEnd"/>
+      <w:r>
+        <w:rPr>
+          <w:rFonts w:ascii="Times New Roman" w:hAnsi="Times New Roman"/>
+          <w:sz w:val="24"/>
+          <w:szCs w:val="24"/>
+          <w:lang w:val="en-IN"/>
+        </w:rPr>
+        <w:t xml:space="preserve"> out to everyone who helped and advised me along the course of finishing this project. First and foremost, I want to express my gratitude to </w:t>
       </w:r>
       <w:proofErr w:type="spellStart"/>
       <w:r>
@@ -2439,243 +2459,6 @@
           </w:p>
         </w:tc>
       </w:tr>
-      <w:tr>
-        <w:trPr>
-          <w:jc w:val="center"/>
-        </w:trPr>
-        <w:tc>
-          <w:tcPr>
-            <w:tcW w:w="1306" w:type="dxa"/>
-            <w:vAlign w:val="center"/>
-          </w:tcPr>
-          <w:p>
-            <w:pPr>
-              <w:numPr>
-                <w:ilvl w:val="0"/>
-                <w:numId w:val="37"/>
-              </w:numPr>
-              <w:spacing w:after="120" w:line="240" w:lineRule="auto"/>
-              <w:jc w:val="center"/>
-              <w:rPr>
-                <w:rFonts w:ascii="Times New Roman" w:hAnsi="Times New Roman"/>
-                <w:b/>
-              </w:rPr>
-            </w:pPr>
-          </w:p>
-        </w:tc>
-        <w:tc>
-          <w:tcPr>
-            <w:tcW w:w="6736" w:type="dxa"/>
-          </w:tcPr>
-          <w:p>
-            <w:pPr>
-              <w:spacing w:after="120"/>
-              <w:rPr>
-                <w:rFonts w:ascii="Times New Roman" w:hAnsi="Times New Roman"/>
-              </w:rPr>
-            </w:pPr>
-          </w:p>
-        </w:tc>
-        <w:tc>
-          <w:tcPr>
-            <w:tcW w:w="885" w:type="dxa"/>
-            <w:vAlign w:val="center"/>
-          </w:tcPr>
-          <w:p>
-            <w:pPr>
-              <w:spacing w:after="120"/>
-              <w:jc w:val="center"/>
-              <w:rPr>
-                <w:rFonts w:ascii="Times New Roman" w:hAnsi="Times New Roman"/>
-                <w:b/>
-              </w:rPr>
-            </w:pPr>
-          </w:p>
-        </w:tc>
-      </w:tr>
-      <w:tr>
-        <w:trPr>
-          <w:jc w:val="center"/>
-        </w:trPr>
-        <w:tc>
-          <w:tcPr>
-            <w:tcW w:w="1306" w:type="dxa"/>
-            <w:vAlign w:val="center"/>
-          </w:tcPr>
-          <w:p>
-            <w:pPr>
-              <w:numPr>
-                <w:ilvl w:val="0"/>
-                <w:numId w:val="37"/>
-              </w:numPr>
-              <w:spacing w:after="120" w:line="240" w:lineRule="auto"/>
-              <w:jc w:val="center"/>
-              <w:rPr>
-                <w:rFonts w:ascii="Times New Roman" w:hAnsi="Times New Roman"/>
-                <w:b/>
-              </w:rPr>
-            </w:pPr>
-          </w:p>
-        </w:tc>
-        <w:tc>
-          <w:tcPr>
-            <w:tcW w:w="6736" w:type="dxa"/>
-          </w:tcPr>
-          <w:p>
-            <w:pPr>
-              <w:spacing w:after="120"/>
-              <w:rPr>
-                <w:rFonts w:ascii="Times New Roman" w:hAnsi="Times New Roman"/>
-              </w:rPr>
-            </w:pPr>
-          </w:p>
-        </w:tc>
-        <w:tc>
-          <w:tcPr>
-            <w:tcW w:w="885" w:type="dxa"/>
-            <w:vAlign w:val="center"/>
-          </w:tcPr>
-          <w:p>
-            <w:pPr>
-              <w:spacing w:after="120"/>
-              <w:jc w:val="center"/>
-              <w:rPr>
-                <w:rFonts w:ascii="Times New Roman" w:hAnsi="Times New Roman"/>
-                <w:b/>
-              </w:rPr>
-            </w:pPr>
-          </w:p>
-        </w:tc>
-      </w:tr>
-      <w:tr>
-        <w:trPr>
-          <w:trHeight w:val="109"/>
-          <w:jc w:val="center"/>
-        </w:trPr>
-        <w:tc>
-          <w:tcPr>
-            <w:tcW w:w="1306" w:type="dxa"/>
-            <w:vAlign w:val="center"/>
-          </w:tcPr>
-          <w:p>
-            <w:pPr>
-              <w:numPr>
-                <w:ilvl w:val="0"/>
-                <w:numId w:val="37"/>
-              </w:numPr>
-              <w:autoSpaceDE w:val="0"/>
-              <w:autoSpaceDN w:val="0"/>
-              <w:adjustRightInd w:val="0"/>
-              <w:spacing w:after="120" w:line="240" w:lineRule="auto"/>
-              <w:jc w:val="center"/>
-              <w:rPr>
-                <w:rFonts w:ascii="Times New Roman" w:hAnsi="Times New Roman"/>
-                <w:b/>
-              </w:rPr>
-            </w:pPr>
-          </w:p>
-        </w:tc>
-        <w:tc>
-          <w:tcPr>
-            <w:tcW w:w="6736" w:type="dxa"/>
-          </w:tcPr>
-          <w:p>
-            <w:pPr>
-              <w:autoSpaceDE w:val="0"/>
-              <w:autoSpaceDN w:val="0"/>
-              <w:adjustRightInd w:val="0"/>
-              <w:spacing w:after="120"/>
-              <w:jc w:val="both"/>
-              <w:rPr>
-                <w:rFonts w:ascii="Times New Roman" w:hAnsi="Times New Roman"/>
-              </w:rPr>
-            </w:pPr>
-          </w:p>
-        </w:tc>
-        <w:tc>
-          <w:tcPr>
-            <w:tcW w:w="885" w:type="dxa"/>
-            <w:vAlign w:val="center"/>
-          </w:tcPr>
-          <w:p>
-            <w:pPr>
-              <w:autoSpaceDE w:val="0"/>
-              <w:autoSpaceDN w:val="0"/>
-              <w:adjustRightInd w:val="0"/>
-              <w:spacing w:after="120"/>
-              <w:jc w:val="center"/>
-              <w:rPr>
-                <w:rFonts w:ascii="Times New Roman" w:hAnsi="Times New Roman"/>
-                <w:b/>
-              </w:rPr>
-            </w:pPr>
-          </w:p>
-        </w:tc>
-      </w:tr>
-      <w:tr>
-        <w:trPr>
-          <w:jc w:val="center"/>
-        </w:trPr>
-        <w:tc>
-          <w:tcPr>
-            <w:tcW w:w="1306" w:type="dxa"/>
-            <w:vAlign w:val="center"/>
-          </w:tcPr>
-          <w:p>
-            <w:pPr>
-              <w:numPr>
-                <w:ilvl w:val="0"/>
-                <w:numId w:val="37"/>
-              </w:numPr>
-              <w:autoSpaceDE w:val="0"/>
-              <w:autoSpaceDN w:val="0"/>
-              <w:adjustRightInd w:val="0"/>
-              <w:spacing w:after="120" w:line="240" w:lineRule="auto"/>
-              <w:jc w:val="center"/>
-              <w:rPr>
-                <w:rFonts w:ascii="Times New Roman" w:hAnsi="Times New Roman"/>
-                <w:b/>
-              </w:rPr>
-            </w:pPr>
-          </w:p>
-        </w:tc>
-        <w:tc>
-          <w:tcPr>
-            <w:tcW w:w="6736" w:type="dxa"/>
-          </w:tcPr>
-          <w:p>
-            <w:pPr>
-              <w:autoSpaceDE w:val="0"/>
-              <w:autoSpaceDN w:val="0"/>
-              <w:adjustRightInd w:val="0"/>
-              <w:spacing w:after="120"/>
-              <w:jc w:val="both"/>
-              <w:rPr>
-                <w:rFonts w:ascii="Times New Roman" w:hAnsi="Times New Roman"/>
-              </w:rPr>
-            </w:pPr>
-          </w:p>
-        </w:tc>
-        <w:tc>
-          <w:tcPr>
-            <w:tcW w:w="885" w:type="dxa"/>
-            <w:vAlign w:val="center"/>
-          </w:tcPr>
-          <w:p>
-            <w:pPr>
-              <w:autoSpaceDE w:val="0"/>
-              <w:autoSpaceDN w:val="0"/>
-              <w:adjustRightInd w:val="0"/>
-              <w:spacing w:after="120"/>
-              <w:jc w:val="center"/>
-              <w:rPr>
-                <w:rFonts w:ascii="Times New Roman" w:hAnsi="Times New Roman"/>
-                <w:b/>
-              </w:rPr>
-            </w:pPr>
-          </w:p>
-        </w:tc>
-      </w:tr>
     </w:tbl>
     <w:p>
       <w:pPr>
@@ -3143,7 +2926,31 @@
           <w:szCs w:val="28"/>
           <w:lang w:val="en-IN"/>
         </w:rPr>
-        <w:t>Why was this project chosen?</w:t>
+        <w:t xml:space="preserve">Why </w:t>
+      </w:r>
+      <w:proofErr w:type="gramStart"/>
+      <w:r>
+        <w:rPr>
+          <w:rFonts w:ascii="Times New Roman" w:hAnsi="Times New Roman"/>
+          <w:b/>
+          <w:bCs/>
+          <w:sz w:val="28"/>
+          <w:szCs w:val="28"/>
+          <w:lang w:val="en-IN"/>
+        </w:rPr>
+        <w:t>was</w:t>
+      </w:r>
+      <w:proofErr w:type="gramEnd"/>
+      <w:r>
+        <w:rPr>
+          <w:rFonts w:ascii="Times New Roman" w:hAnsi="Times New Roman"/>
+          <w:b/>
+          <w:bCs/>
+          <w:sz w:val="28"/>
+          <w:szCs w:val="28"/>
+          <w:lang w:val="en-IN"/>
+        </w:rPr>
+        <w:t xml:space="preserve"> this project chosen?</w:t>
       </w:r>
     </w:p>
     <w:p>
@@ -4209,7 +4016,29 @@
           <w:sz w:val="24"/>
           <w:szCs w:val="24"/>
         </w:rPr>
-        <w:t>Objective Figure : 1</w:t>
+        <w:t xml:space="preserve">Objective </w:t>
+      </w:r>
+      <w:proofErr w:type="gramStart"/>
+      <w:r>
+        <w:rPr>
+          <w:rFonts w:ascii="Times New Roman" w:hAnsi="Times New Roman"/>
+          <w:b/>
+          <w:bCs/>
+          <w:sz w:val="24"/>
+          <w:szCs w:val="24"/>
+        </w:rPr>
+        <w:t>Figure :</w:t>
+      </w:r>
+      <w:proofErr w:type="gramEnd"/>
+      <w:r>
+        <w:rPr>
+          <w:rFonts w:ascii="Times New Roman" w:hAnsi="Times New Roman"/>
+          <w:b/>
+          <w:bCs/>
+          <w:sz w:val="24"/>
+          <w:szCs w:val="24"/>
+        </w:rPr>
+        <w:t xml:space="preserve"> 1</w:t>
       </w:r>
     </w:p>
     <w:p>
@@ -4875,7 +4704,29 @@
           <w:szCs w:val="24"/>
           <w:lang w:val="en-IN"/>
         </w:rPr>
-        <w:t>Limitations: It doesn’t understand the context of the keywords. For example, a resume might mention “Python” in a unrelated context (e.g., “I love snakes like pythons”), leading to false matches.</w:t>
+        <w:t xml:space="preserve">Limitations: It doesn’t understand the context of the keywords. For example, a resume might mention “Python” in </w:t>
+      </w:r>
+      <w:proofErr w:type="gramStart"/>
+      <w:r>
+        <w:rPr>
+          <w:rFonts w:ascii="Times New Roman" w:hAnsi="Times New Roman"/>
+          <w:color w:val="000000"/>
+          <w:sz w:val="24"/>
+          <w:szCs w:val="24"/>
+          <w:lang w:val="en-IN"/>
+        </w:rPr>
+        <w:t>a</w:t>
+      </w:r>
+      <w:proofErr w:type="gramEnd"/>
+      <w:r>
+        <w:rPr>
+          <w:rFonts w:ascii="Times New Roman" w:hAnsi="Times New Roman"/>
+          <w:color w:val="000000"/>
+          <w:sz w:val="24"/>
+          <w:szCs w:val="24"/>
+          <w:lang w:val="en-IN"/>
+        </w:rPr>
+        <w:t xml:space="preserve"> unrelated context (e.g., “I love snakes like pythons”), leading to false matches.</w:t>
       </w:r>
     </w:p>
     <w:p>
@@ -5614,7 +5465,29 @@
           <w:szCs w:val="24"/>
           <w:lang w:val="en-IN"/>
         </w:rPr>
-        <w:t>How it works: The system scans resumes for specific keywords that match the job description.</w:t>
+        <w:t xml:space="preserve">How it works: The system scans </w:t>
+      </w:r>
+      <w:proofErr w:type="gramStart"/>
+      <w:r>
+        <w:rPr>
+          <w:rFonts w:ascii="Times New Roman" w:hAnsi="Times New Roman"/>
+          <w:color w:val="000000"/>
+          <w:sz w:val="24"/>
+          <w:szCs w:val="24"/>
+          <w:lang w:val="en-IN"/>
+        </w:rPr>
+        <w:t>resumes</w:t>
+      </w:r>
+      <w:proofErr w:type="gramEnd"/>
+      <w:r>
+        <w:rPr>
+          <w:rFonts w:ascii="Times New Roman" w:hAnsi="Times New Roman"/>
+          <w:color w:val="000000"/>
+          <w:sz w:val="24"/>
+          <w:szCs w:val="24"/>
+          <w:lang w:val="en-IN"/>
+        </w:rPr>
+        <w:t xml:space="preserve"> for specific keywords that match the job description.</w:t>
       </w:r>
     </w:p>
     <w:p>
@@ -11200,6 +11073,18 @@
     </w:p>
     <w:p>
       <w:pPr>
+        <w:spacing w:beforeAutospacing="1" w:afterAutospacing="1" w:line="360" w:lineRule="auto"/>
+        <w:rPr>
+          <w:rFonts w:ascii="Times New Roman" w:hAnsi="Times New Roman"/>
+          <w:b/>
+          <w:bCs/>
+          <w:sz w:val="32"/>
+          <w:szCs w:val="32"/>
+        </w:rPr>
+      </w:pPr>
+    </w:p>
+    <w:p>
+      <w:pPr>
         <w:spacing w:after="0" w:line="360" w:lineRule="auto"/>
         <w:jc w:val="center"/>
         <w:rPr>
@@ -11216,6 +11101,7 @@
           <w:sz w:val="32"/>
           <w:szCs w:val="32"/>
         </w:rPr>
+        <w:lastRenderedPageBreak/>
         <w:t xml:space="preserve">CHAPTER </w:t>
       </w:r>
       <w:r>
@@ -11247,7 +11133,6 @@
           <w:sz w:val="32"/>
           <w:szCs w:val="32"/>
         </w:rPr>
-        <w:lastRenderedPageBreak/>
         <w:t>D</w:t>
       </w:r>
       <w:r>
@@ -11403,7 +11288,25 @@
           <w:sz w:val="24"/>
           <w:szCs w:val="24"/>
         </w:rPr>
-        <w:t>While our AI-powered Resume Screening and Ranking System has greatly improved the hiring process, there is always room for enhancement. Here are some future developments that could make the system even better:</w:t>
+        <w:t xml:space="preserve">While our AI-powered Resume Screening and Ranking System has greatly improved the hiring process, there is always room for </w:t>
+      </w:r>
+      <w:proofErr w:type="gramStart"/>
+      <w:r>
+        <w:rPr>
+          <w:rFonts w:ascii="Times New Roman" w:hAnsi="Times New Roman"/>
+          <w:sz w:val="24"/>
+          <w:szCs w:val="24"/>
+        </w:rPr>
+        <w:t>enhancement</w:t>
+      </w:r>
+      <w:proofErr w:type="gramEnd"/>
+      <w:r>
+        <w:rPr>
+          <w:rFonts w:ascii="Times New Roman" w:hAnsi="Times New Roman"/>
+          <w:sz w:val="24"/>
+          <w:szCs w:val="24"/>
+        </w:rPr>
+        <w:t>. Here are some future developments that could make the system even better:</w:t>
       </w:r>
     </w:p>
     <w:p>
@@ -11502,7 +11405,29 @@
           <w:sz w:val="24"/>
           <w:szCs w:val="24"/>
         </w:rPr>
-        <w:t>(Figure : 5)</w:t>
+        <w:t>(</w:t>
+      </w:r>
+      <w:proofErr w:type="gramStart"/>
+      <w:r>
+        <w:rPr>
+          <w:rFonts w:ascii="Times New Roman" w:hAnsi="Times New Roman"/>
+          <w:b/>
+          <w:bCs/>
+          <w:sz w:val="24"/>
+          <w:szCs w:val="24"/>
+        </w:rPr>
+        <w:t>Figure :</w:t>
+      </w:r>
+      <w:proofErr w:type="gramEnd"/>
+      <w:r>
+        <w:rPr>
+          <w:rFonts w:ascii="Times New Roman" w:hAnsi="Times New Roman"/>
+          <w:b/>
+          <w:bCs/>
+          <w:sz w:val="24"/>
+          <w:szCs w:val="24"/>
+        </w:rPr>
+        <w:t xml:space="preserve"> 5)</w:t>
       </w:r>
     </w:p>
     <w:p>
@@ -11705,8 +11630,9 @@
           <w:sz w:val="28"/>
           <w:szCs w:val="22"/>
         </w:rPr>
-        <w:t xml:space="preserve">     5.2  </w:t>
-      </w:r>
+        <w:t xml:space="preserve">     </w:t>
+      </w:r>
+      <w:proofErr w:type="gramStart"/>
       <w:r>
         <w:rPr>
           <w:rFonts w:ascii="Times New Roman" w:hAnsi="Times New Roman"/>
@@ -11715,7 +11641,28 @@
           <w:sz w:val="28"/>
           <w:szCs w:val="22"/>
         </w:rPr>
-        <w:t xml:space="preserve">Conclusion: </w:t>
+        <w:t xml:space="preserve">5.2  </w:t>
+      </w:r>
+      <w:r>
+        <w:rPr>
+          <w:rFonts w:ascii="Times New Roman" w:hAnsi="Times New Roman"/>
+          <w:b/>
+          <w:bCs/>
+          <w:sz w:val="28"/>
+          <w:szCs w:val="22"/>
+        </w:rPr>
+        <w:t>Conclusion</w:t>
+      </w:r>
+      <w:proofErr w:type="gramEnd"/>
+      <w:r>
+        <w:rPr>
+          <w:rFonts w:ascii="Times New Roman" w:hAnsi="Times New Roman"/>
+          <w:b/>
+          <w:bCs/>
+          <w:sz w:val="28"/>
+          <w:szCs w:val="22"/>
+        </w:rPr>
+        <w:t xml:space="preserve">: </w:t>
       </w:r>
     </w:p>
     <w:p>
@@ -11896,34 +11843,33 @@
           <w:b w:val="0"/>
           <w:bCs w:val="0"/>
         </w:rPr>
-        <w:t>hiring processes will become more fair, efficient, and data-driven</w:t>
-      </w:r>
-      <w:r>
-        <w:rPr>
-          <w:b/>
-          <w:bCs/>
-        </w:rPr>
-        <w:t>.</w:t>
-      </w:r>
-    </w:p>
-    <w:p>
-      <w:pPr>
-        <w:pStyle w:val="NormalWeb"/>
-        <w:ind w:left="360"/>
-      </w:pPr>
-      <w:r>
-        <w:t xml:space="preserve">In summary, this project showcases how AI can </w:t>
-      </w:r>
+        <w:t xml:space="preserve">hiring processes will become more fair, efficient, and </w:t>
+      </w:r>
+      <w:proofErr w:type="gramStart"/>
       <w:r>
         <w:rPr>
           <w:rStyle w:val="Strong"/>
           <w:b w:val="0"/>
           <w:bCs w:val="0"/>
         </w:rPr>
-        <w:t>revolutionize hiring</w:t>
-      </w:r>
-      <w:r>
-        <w:t xml:space="preserve">, making it </w:t>
+        <w:t>data-driven</w:t>
+      </w:r>
+      <w:proofErr w:type="gramEnd"/>
+      <w:r>
+        <w:rPr>
+          <w:b/>
+          <w:bCs/>
+        </w:rPr>
+        <w:t>.</w:t>
+      </w:r>
+    </w:p>
+    <w:p>
+      <w:pPr>
+        <w:pStyle w:val="NormalWeb"/>
+        <w:ind w:left="360"/>
+      </w:pPr>
+      <w:r>
+        <w:t xml:space="preserve">In summary, this project showcases how AI can </w:t>
       </w:r>
       <w:r>
         <w:rPr>
@@ -11931,6 +11877,17 @@
           <w:b w:val="0"/>
           <w:bCs w:val="0"/>
         </w:rPr>
+        <w:t>revolutionize hiring</w:t>
+      </w:r>
+      <w:r>
+        <w:t xml:space="preserve">, making it </w:t>
+      </w:r>
+      <w:r>
+        <w:rPr>
+          <w:rStyle w:val="Strong"/>
+          <w:b w:val="0"/>
+          <w:bCs w:val="0"/>
+        </w:rPr>
         <w:t>faster, smarter, and more effective</w:t>
       </w:r>
       <w:r>
@@ -12042,10 +11999,10 @@
     <w:p>
       <w:pPr>
         <w:spacing w:after="160"/>
-        <w:rPr>
-          <w:rFonts w:ascii="Times New Roman" w:hAnsi="Times New Roman"/>
-          <w:b/>
-          <w:bCs/>
+        <w:jc w:val="center"/>
+        <w:rPr>
+          <w:rFonts w:ascii="Times New Roman" w:hAnsi="Times New Roman"/>
+          <w:b/>
           <w:sz w:val="32"/>
           <w:szCs w:val="32"/>
         </w:rPr>
@@ -12062,13 +12019,38 @@
           <w:szCs w:val="32"/>
         </w:rPr>
       </w:pPr>
-      <w:r>
-        <w:rPr>
-          <w:rFonts w:ascii="Times New Roman" w:hAnsi="Times New Roman"/>
-          <w:b/>
+    </w:p>
+    <w:p>
+      <w:pPr>
+        <w:spacing w:after="160"/>
+        <w:rPr>
+          <w:rFonts w:ascii="Times New Roman" w:hAnsi="Times New Roman"/>
+          <w:b/>
+          <w:bCs/>
           <w:sz w:val="32"/>
           <w:szCs w:val="32"/>
         </w:rPr>
+      </w:pPr>
+    </w:p>
+    <w:p>
+      <w:pPr>
+        <w:spacing w:after="160"/>
+        <w:jc w:val="center"/>
+        <w:rPr>
+          <w:rFonts w:ascii="Times New Roman" w:hAnsi="Times New Roman"/>
+          <w:b/>
+          <w:sz w:val="32"/>
+          <w:szCs w:val="32"/>
+        </w:rPr>
+      </w:pPr>
+      <w:r>
+        <w:rPr>
+          <w:rFonts w:ascii="Times New Roman" w:hAnsi="Times New Roman"/>
+          <w:b/>
+          <w:sz w:val="32"/>
+          <w:szCs w:val="32"/>
+        </w:rPr>
+        <w:lastRenderedPageBreak/>
         <w:t>REFERENCES</w:t>
       </w:r>
     </w:p>
@@ -12100,11 +12082,264 @@
       </w:pPr>
       <w:r>
         <w:rPr>
-          <w:sz w:val="24"/>
-          <w:szCs w:val="24"/>
-        </w:rPr>
-        <w:lastRenderedPageBreak/>
-        <w:t>Ming-Hsuan Yang, David J. Kriegman, Narendra Ahuja, “Detecting Faces in Images: A Survey”, IEEE Transactions on Pattern Analysis and Machine Intelligence, Volume. 24, No. 1, 2002.</w:t>
+          <w:b/>
+          <w:bCs/>
+          <w:sz w:val="24"/>
+          <w:szCs w:val="24"/>
+        </w:rPr>
+        <w:t>Scikit-</w:t>
+      </w:r>
+      <w:proofErr w:type="gramStart"/>
+      <w:r>
+        <w:rPr>
+          <w:b/>
+          <w:bCs/>
+          <w:sz w:val="24"/>
+          <w:szCs w:val="24"/>
+        </w:rPr>
+        <w:t>learn</w:t>
+      </w:r>
+      <w:proofErr w:type="gramEnd"/>
+      <w:r>
+        <w:rPr>
+          <w:b/>
+          <w:bCs/>
+          <w:sz w:val="24"/>
+          <w:szCs w:val="24"/>
+        </w:rPr>
+        <w:t xml:space="preserve"> Documentation</w:t>
+      </w:r>
+      <w:r>
+        <w:rPr>
+          <w:sz w:val="24"/>
+          <w:szCs w:val="24"/>
+        </w:rPr>
+        <w:t xml:space="preserve">, </w:t>
+      </w:r>
+      <w:r>
+        <w:rPr>
+          <w:i/>
+          <w:iCs/>
+          <w:sz w:val="24"/>
+          <w:szCs w:val="24"/>
+        </w:rPr>
+        <w:t>"TF-IDF Vectorizer in Python"</w:t>
+      </w:r>
+      <w:r>
+        <w:rPr>
+          <w:sz w:val="24"/>
+          <w:szCs w:val="24"/>
+        </w:rPr>
+        <w:t xml:space="preserve">, </w:t>
+      </w:r>
+    </w:p>
+    <w:p>
+      <w:pPr>
+        <w:pStyle w:val="References"/>
+        <w:numPr>
+          <w:ilvl w:val="0"/>
+          <w:numId w:val="36"/>
+        </w:numPr>
+        <w:spacing w:line="276" w:lineRule="auto"/>
+        <w:ind w:left="1100" w:hanging="550"/>
+        <w:rPr>
+          <w:sz w:val="24"/>
+          <w:szCs w:val="24"/>
+        </w:rPr>
+      </w:pPr>
+      <w:r>
+        <w:rPr>
+          <w:b/>
+          <w:bCs/>
+          <w:sz w:val="24"/>
+          <w:szCs w:val="24"/>
+        </w:rPr>
+        <w:t>Google AI Blog</w:t>
+      </w:r>
+      <w:r>
+        <w:rPr>
+          <w:sz w:val="24"/>
+          <w:szCs w:val="24"/>
+        </w:rPr>
+        <w:t xml:space="preserve">, </w:t>
+      </w:r>
+      <w:r>
+        <w:rPr>
+          <w:i/>
+          <w:iCs/>
+          <w:sz w:val="24"/>
+          <w:szCs w:val="24"/>
+        </w:rPr>
+        <w:t>"Understanding Natural Language Processing in Resume Screening"</w:t>
+      </w:r>
+    </w:p>
+    <w:p>
+      <w:pPr>
+        <w:pStyle w:val="References"/>
+        <w:numPr>
+          <w:ilvl w:val="0"/>
+          <w:numId w:val="36"/>
+        </w:numPr>
+        <w:spacing w:line="276" w:lineRule="auto"/>
+        <w:ind w:left="1100" w:hanging="550"/>
+        <w:rPr>
+          <w:sz w:val="24"/>
+          <w:szCs w:val="24"/>
+        </w:rPr>
+      </w:pPr>
+      <w:r>
+        <w:rPr>
+          <w:b/>
+          <w:bCs/>
+          <w:sz w:val="24"/>
+          <w:szCs w:val="24"/>
+        </w:rPr>
+        <w:t>Indeed Blog</w:t>
+      </w:r>
+      <w:r>
+        <w:rPr>
+          <w:sz w:val="24"/>
+          <w:szCs w:val="24"/>
+        </w:rPr>
+        <w:t xml:space="preserve">, </w:t>
+      </w:r>
+      <w:r>
+        <w:rPr>
+          <w:i/>
+          <w:iCs/>
+          <w:sz w:val="24"/>
+          <w:szCs w:val="24"/>
+        </w:rPr>
+        <w:t>"How AI is Transforming Resume Screening"</w:t>
+      </w:r>
+      <w:r>
+        <w:rPr>
+          <w:sz w:val="24"/>
+          <w:szCs w:val="24"/>
+        </w:rPr>
+        <w:t>, Available at.</w:t>
+      </w:r>
+    </w:p>
+    <w:p>
+      <w:pPr>
+        <w:pStyle w:val="References"/>
+        <w:numPr>
+          <w:ilvl w:val="0"/>
+          <w:numId w:val="36"/>
+        </w:numPr>
+        <w:spacing w:line="276" w:lineRule="auto"/>
+        <w:ind w:left="1100" w:hanging="550"/>
+        <w:rPr>
+          <w:sz w:val="24"/>
+          <w:szCs w:val="24"/>
+        </w:rPr>
+      </w:pPr>
+      <w:proofErr w:type="spellStart"/>
+      <w:r>
+        <w:rPr>
+          <w:b/>
+          <w:bCs/>
+          <w:sz w:val="24"/>
+          <w:szCs w:val="24"/>
+        </w:rPr>
+        <w:t>Streamlit</w:t>
+      </w:r>
+      <w:proofErr w:type="spellEnd"/>
+      <w:r>
+        <w:rPr>
+          <w:b/>
+          <w:bCs/>
+          <w:sz w:val="24"/>
+          <w:szCs w:val="24"/>
+        </w:rPr>
+        <w:t xml:space="preserve"> Blog</w:t>
+      </w:r>
+      <w:r>
+        <w:rPr>
+          <w:sz w:val="24"/>
+          <w:szCs w:val="24"/>
+        </w:rPr>
+        <w:t xml:space="preserve">, </w:t>
+      </w:r>
+      <w:r>
+        <w:rPr>
+          <w:i/>
+          <w:iCs/>
+          <w:sz w:val="24"/>
+          <w:szCs w:val="24"/>
+        </w:rPr>
+        <w:t>"How to Build an AI-Powered Resume Screening App"</w:t>
+      </w:r>
+    </w:p>
+    <w:p>
+      <w:pPr>
+        <w:pStyle w:val="References"/>
+        <w:numPr>
+          <w:ilvl w:val="0"/>
+          <w:numId w:val="36"/>
+        </w:numPr>
+        <w:spacing w:line="276" w:lineRule="auto"/>
+        <w:ind w:left="1100" w:hanging="550"/>
+        <w:rPr>
+          <w:sz w:val="24"/>
+          <w:szCs w:val="24"/>
+        </w:rPr>
+      </w:pPr>
+      <w:proofErr w:type="spellStart"/>
+      <w:r>
+        <w:rPr>
+          <w:b/>
+          <w:bCs/>
+          <w:sz w:val="24"/>
+          <w:szCs w:val="24"/>
+        </w:rPr>
+        <w:t>Streamlit</w:t>
+      </w:r>
+      <w:proofErr w:type="spellEnd"/>
+      <w:r>
+        <w:rPr>
+          <w:b/>
+          <w:bCs/>
+          <w:sz w:val="24"/>
+          <w:szCs w:val="24"/>
+        </w:rPr>
+        <w:t xml:space="preserve"> Community Forum</w:t>
+      </w:r>
+      <w:r>
+        <w:rPr>
+          <w:sz w:val="24"/>
+          <w:szCs w:val="24"/>
+        </w:rPr>
+        <w:t xml:space="preserve">, </w:t>
+      </w:r>
+      <w:r>
+        <w:rPr>
+          <w:i/>
+          <w:iCs/>
+          <w:sz w:val="24"/>
+          <w:szCs w:val="24"/>
+        </w:rPr>
+        <w:t xml:space="preserve">"Using </w:t>
+      </w:r>
+      <w:proofErr w:type="spellStart"/>
+      <w:r>
+        <w:rPr>
+          <w:i/>
+          <w:iCs/>
+          <w:sz w:val="24"/>
+          <w:szCs w:val="24"/>
+        </w:rPr>
+        <w:t>Streamlit</w:t>
+      </w:r>
+      <w:proofErr w:type="spellEnd"/>
+      <w:r>
+        <w:rPr>
+          <w:i/>
+          <w:iCs/>
+          <w:sz w:val="24"/>
+          <w:szCs w:val="24"/>
+        </w:rPr>
+        <w:t xml:space="preserve"> for AI and Machine Learning Applications"</w:t>
       </w:r>
     </w:p>
     <w:p>
@@ -24499,6 +24734,18 @@
       <w:shd w:val="clear" w:color="auto" w:fill="E1DFDD"/>
     </w:rPr>
   </w:style>
+  <w:style w:type="character" w:styleId="FollowedHyperlink">
+    <w:name w:val="FollowedHyperlink"/>
+    <w:basedOn w:val="DefaultParagraphFont"/>
+    <w:uiPriority w:val="99"/>
+    <w:semiHidden/>
+    <w:unhideWhenUsed/>
+    <w:rsid w:val="00BA2D67"/>
+    <w:rPr>
+      <w:color w:val="800080" w:themeColor="followedHyperlink"/>
+      <w:u w:val="single"/>
+    </w:rPr>
+  </w:style>
 </w:styles>
 </file>
 

</xml_diff>